<commit_message>
Update task rules. This closes #14
</commit_message>
<xml_diff>
--- a/task/task_rules.docx
+++ b/task/task_rules.docx
@@ -15,7 +15,9 @@
         </w:rPr>
       </w:pPr>
       <w:bookmarkStart w:id="0" w:name="_ubm7w5dsbdq" w:colFirst="0" w:colLast="0"/>
+      <w:bookmarkStart w:id="1" w:name="_GoBack"/>
       <w:bookmarkEnd w:id="0"/>
+      <w:bookmarkEnd w:id="1"/>
       <w:r>
         <w:rPr>
           <w:noProof/>
@@ -158,18 +160,34 @@
                                 <w:color w:val="FFFFFF" w:themeColor="background1"/>
                               </w:rPr>
                             </w:pPr>
+                            <w:proofErr w:type="spellStart"/>
                             <w:r>
                               <w:rPr>
                                 <w:color w:val="FFFFFF" w:themeColor="background1"/>
                               </w:rPr>
-                              <w:t xml:space="preserve">GoZC </w:t>
+                              <w:t>GoZC</w:t>
+                            </w:r>
+                            <w:proofErr w:type="spellEnd"/>
+                            <w:r>
+                              <w:rPr>
+                                <w:color w:val="FFFFFF" w:themeColor="background1"/>
+                              </w:rPr>
+                              <w:t xml:space="preserve"> </w:t>
                             </w:r>
                             <w:r>
                               <w:rPr>
                                 <w:color w:val="FFFFFF" w:themeColor="background1"/>
                               </w:rPr>
-                              <w:t>McDonalds Overland Wedstrijd</w:t>
+                              <w:t xml:space="preserve">McDonalds Overland </w:t>
                             </w:r>
+                            <w:proofErr w:type="spellStart"/>
+                            <w:r>
+                              <w:rPr>
+                                <w:color w:val="FFFFFF" w:themeColor="background1"/>
+                              </w:rPr>
+                              <w:t>Wedstrijd</w:t>
+                            </w:r>
+                            <w:proofErr w:type="spellEnd"/>
                           </w:p>
                         </w:txbxContent>
                       </wps:txbx>
@@ -347,13 +365,63 @@
         <w:contextualSpacing w:val="0"/>
         <w:jc w:val="left"/>
       </w:pPr>
+      <w:proofErr w:type="gramStart"/>
       <w:r>
         <w:rPr>
           <w:i/>
           <w:sz w:val="36"/>
           <w:szCs w:val="36"/>
         </w:rPr>
-        <w:t>Regels  v1  (7-1-2016)</w:t>
+        <w:t>Regels  v</w:t>
+      </w:r>
+      <w:r>
+        <w:rPr>
+          <w:i/>
+          <w:sz w:val="36"/>
+          <w:szCs w:val="36"/>
+        </w:rPr>
+        <w:t>2</w:t>
+      </w:r>
+      <w:proofErr w:type="gramEnd"/>
+      <w:r>
+        <w:rPr>
+          <w:i/>
+          <w:sz w:val="36"/>
+          <w:szCs w:val="36"/>
+        </w:rPr>
+        <w:t xml:space="preserve">  (</w:t>
+      </w:r>
+      <w:r>
+        <w:rPr>
+          <w:i/>
+          <w:sz w:val="36"/>
+          <w:szCs w:val="36"/>
+        </w:rPr>
+        <w:t>22</w:t>
+      </w:r>
+      <w:r>
+        <w:rPr>
+          <w:i/>
+          <w:sz w:val="36"/>
+          <w:szCs w:val="36"/>
+        </w:rPr>
+        <w:t>-1-201</w:t>
+      </w:r>
+      <w:r>
+        <w:rPr>
+          <w:i/>
+          <w:sz w:val="36"/>
+          <w:szCs w:val="36"/>
+        </w:rPr>
+        <w:t>7</w:t>
+      </w:r>
+      <w:r>
+        <w:rPr>
+          <w:i/>
+          <w:sz w:val="36"/>
+          <w:szCs w:val="36"/>
+        </w:rPr>
+        <w:t>)</w:t>
       </w:r>
     </w:p>
     <w:p>
@@ -362,17 +430,302 @@
         <w:contextualSpacing w:val="0"/>
         <w:jc w:val="left"/>
       </w:pPr>
+      <w:proofErr w:type="spellStart"/>
       <w:r>
         <w:t>Competitie</w:t>
       </w:r>
+      <w:proofErr w:type="spellEnd"/>
     </w:p>
     <w:p>
       <w:pPr>
         <w:pStyle w:val="normal"/>
         <w:jc w:val="left"/>
       </w:pPr>
-      <w:r>
-        <w:t>Deelname aan de competitie mag als je aan de club regels voor overland vliegen voldoet. Je mag ook meedoen als team in een tweezitter. Dus als DBO-er of solist kun je, samen met een instructeur, ook mee doen! Dit jaar is de opdracht zo gemaakt dat hij ook geschikt is voor de DBO overlandvlucht voor je GPL.</w:t>
+      <w:proofErr w:type="spellStart"/>
+      <w:r>
+        <w:t>Deelname</w:t>
+      </w:r>
+      <w:proofErr w:type="spellEnd"/>
+      <w:r>
+        <w:t xml:space="preserve"> </w:t>
+      </w:r>
+      <w:proofErr w:type="spellStart"/>
+      <w:r>
+        <w:t>aan</w:t>
+      </w:r>
+      <w:proofErr w:type="spellEnd"/>
+      <w:r>
+        <w:t xml:space="preserve"> de </w:t>
+      </w:r>
+      <w:proofErr w:type="spellStart"/>
+      <w:r>
+        <w:t>competitie</w:t>
+      </w:r>
+      <w:proofErr w:type="spellEnd"/>
+      <w:r>
+        <w:t xml:space="preserve"> mag </w:t>
+      </w:r>
+      <w:proofErr w:type="spellStart"/>
+      <w:proofErr w:type="gramStart"/>
+      <w:r>
+        <w:t>als</w:t>
+      </w:r>
+      <w:proofErr w:type="spellEnd"/>
+      <w:proofErr w:type="gramEnd"/>
+      <w:r>
+        <w:t xml:space="preserve"> je </w:t>
+      </w:r>
+      <w:proofErr w:type="spellStart"/>
+      <w:r>
+        <w:t>aan</w:t>
+      </w:r>
+      <w:proofErr w:type="spellEnd"/>
+      <w:r>
+        <w:t xml:space="preserve"> de club regels </w:t>
+      </w:r>
+      <w:proofErr w:type="spellStart"/>
+      <w:r>
+        <w:t>voor</w:t>
+      </w:r>
+      <w:proofErr w:type="spellEnd"/>
+      <w:r>
+        <w:t xml:space="preserve"> overland </w:t>
+      </w:r>
+      <w:proofErr w:type="spellStart"/>
+      <w:r>
+        <w:t>vliegen</w:t>
+      </w:r>
+      <w:proofErr w:type="spellEnd"/>
+      <w:r>
+        <w:t xml:space="preserve"> </w:t>
+      </w:r>
+      <w:proofErr w:type="spellStart"/>
+      <w:r>
+        <w:t>voldoet</w:t>
+      </w:r>
+      <w:proofErr w:type="spellEnd"/>
+      <w:r>
+        <w:t xml:space="preserve">. Je mag </w:t>
+      </w:r>
+      <w:proofErr w:type="spellStart"/>
+      <w:r>
+        <w:t>ook</w:t>
+      </w:r>
+      <w:proofErr w:type="spellEnd"/>
+      <w:r>
+        <w:t xml:space="preserve"> </w:t>
+      </w:r>
+      <w:proofErr w:type="spellStart"/>
+      <w:r>
+        <w:t>meedoen</w:t>
+      </w:r>
+      <w:proofErr w:type="spellEnd"/>
+      <w:r>
+        <w:t xml:space="preserve"> </w:t>
+      </w:r>
+      <w:proofErr w:type="spellStart"/>
+      <w:proofErr w:type="gramStart"/>
+      <w:r>
+        <w:t>als</w:t>
+      </w:r>
+      <w:proofErr w:type="spellEnd"/>
+      <w:proofErr w:type="gramEnd"/>
+      <w:r>
+        <w:t xml:space="preserve"> team in </w:t>
+      </w:r>
+      <w:proofErr w:type="spellStart"/>
+      <w:r>
+        <w:t>een</w:t>
+      </w:r>
+      <w:proofErr w:type="spellEnd"/>
+      <w:r>
+        <w:t xml:space="preserve"> </w:t>
+      </w:r>
+      <w:proofErr w:type="spellStart"/>
+      <w:r>
+        <w:t>tweezitter</w:t>
+      </w:r>
+      <w:proofErr w:type="spellEnd"/>
+      <w:r>
+        <w:t xml:space="preserve">. </w:t>
+      </w:r>
+      <w:proofErr w:type="spellStart"/>
+      <w:r>
+        <w:t>Dus</w:t>
+      </w:r>
+      <w:proofErr w:type="spellEnd"/>
+      <w:r>
+        <w:t xml:space="preserve"> </w:t>
+      </w:r>
+      <w:proofErr w:type="spellStart"/>
+      <w:proofErr w:type="gramStart"/>
+      <w:r>
+        <w:t>als</w:t>
+      </w:r>
+      <w:proofErr w:type="spellEnd"/>
+      <w:proofErr w:type="gramEnd"/>
+      <w:r>
+        <w:t xml:space="preserve"> DBO-</w:t>
+      </w:r>
+      <w:proofErr w:type="spellStart"/>
+      <w:r>
+        <w:t>er</w:t>
+      </w:r>
+      <w:proofErr w:type="spellEnd"/>
+      <w:r>
+        <w:t xml:space="preserve"> of </w:t>
+      </w:r>
+      <w:proofErr w:type="spellStart"/>
+      <w:r>
+        <w:t>solist</w:t>
+      </w:r>
+      <w:proofErr w:type="spellEnd"/>
+      <w:r>
+        <w:t xml:space="preserve"> kun je, </w:t>
+      </w:r>
+      <w:proofErr w:type="spellStart"/>
+      <w:r>
+        <w:t>samen</w:t>
+      </w:r>
+      <w:proofErr w:type="spellEnd"/>
+      <w:r>
+        <w:t xml:space="preserve"> met </w:t>
+      </w:r>
+      <w:proofErr w:type="spellStart"/>
+      <w:r>
+        <w:t>een</w:t>
+      </w:r>
+      <w:proofErr w:type="spellEnd"/>
+      <w:r>
+        <w:t xml:space="preserve"> </w:t>
+      </w:r>
+      <w:proofErr w:type="spellStart"/>
+      <w:r>
+        <w:t>instructeur</w:t>
+      </w:r>
+      <w:proofErr w:type="spellEnd"/>
+      <w:r>
+        <w:t xml:space="preserve">, </w:t>
+      </w:r>
+      <w:proofErr w:type="spellStart"/>
+      <w:r>
+        <w:t>ook</w:t>
+      </w:r>
+      <w:proofErr w:type="spellEnd"/>
+      <w:r>
+        <w:t xml:space="preserve"> </w:t>
+      </w:r>
+      <w:proofErr w:type="spellStart"/>
+      <w:r>
+        <w:t>mee</w:t>
+      </w:r>
+      <w:proofErr w:type="spellEnd"/>
+      <w:r>
+        <w:t xml:space="preserve"> </w:t>
+      </w:r>
+      <w:proofErr w:type="spellStart"/>
+      <w:r>
+        <w:t>doen</w:t>
+      </w:r>
+      <w:proofErr w:type="spellEnd"/>
+      <w:r>
+        <w:t xml:space="preserve">! </w:t>
+      </w:r>
+      <w:proofErr w:type="spellStart"/>
+      <w:r>
+        <w:t>Dit</w:t>
+      </w:r>
+      <w:proofErr w:type="spellEnd"/>
+      <w:r>
+        <w:t xml:space="preserve"> </w:t>
+      </w:r>
+      <w:proofErr w:type="spellStart"/>
+      <w:r>
+        <w:t>jaar</w:t>
+      </w:r>
+      <w:proofErr w:type="spellEnd"/>
+      <w:r>
+        <w:t xml:space="preserve"> is de </w:t>
+      </w:r>
+      <w:proofErr w:type="spellStart"/>
+      <w:r>
+        <w:t>opdracht</w:t>
+      </w:r>
+      <w:proofErr w:type="spellEnd"/>
+      <w:r>
+        <w:t xml:space="preserve"> </w:t>
+      </w:r>
+      <w:proofErr w:type="spellStart"/>
+      <w:r>
+        <w:t>zo</w:t>
+      </w:r>
+      <w:proofErr w:type="spellEnd"/>
+      <w:r>
+        <w:t xml:space="preserve"> </w:t>
+      </w:r>
+      <w:proofErr w:type="spellStart"/>
+      <w:r>
+        <w:t>gemaakt</w:t>
+      </w:r>
+      <w:proofErr w:type="spellEnd"/>
+      <w:r>
+        <w:t xml:space="preserve"> </w:t>
+      </w:r>
+      <w:proofErr w:type="spellStart"/>
+      <w:r>
+        <w:t>dat</w:t>
+      </w:r>
+      <w:proofErr w:type="spellEnd"/>
+      <w:r>
+        <w:t xml:space="preserve"> </w:t>
+      </w:r>
+      <w:proofErr w:type="spellStart"/>
+      <w:r>
+        <w:t>hij</w:t>
+      </w:r>
+      <w:proofErr w:type="spellEnd"/>
+      <w:r>
+        <w:t xml:space="preserve"> </w:t>
+      </w:r>
+      <w:proofErr w:type="spellStart"/>
+      <w:r>
+        <w:t>ook</w:t>
+      </w:r>
+      <w:proofErr w:type="spellEnd"/>
+      <w:r>
+        <w:t xml:space="preserve"> </w:t>
+      </w:r>
+      <w:proofErr w:type="spellStart"/>
+      <w:r>
+        <w:t>geschikt</w:t>
+      </w:r>
+      <w:proofErr w:type="spellEnd"/>
+      <w:r>
+        <w:t xml:space="preserve"> is </w:t>
+      </w:r>
+      <w:proofErr w:type="spellStart"/>
+      <w:r>
+        <w:t>voor</w:t>
+      </w:r>
+      <w:proofErr w:type="spellEnd"/>
+      <w:r>
+        <w:t xml:space="preserve"> de DBO </w:t>
+      </w:r>
+      <w:proofErr w:type="spellStart"/>
+      <w:r>
+        <w:t>overlandvlucht</w:t>
+      </w:r>
+      <w:proofErr w:type="spellEnd"/>
+      <w:r>
+        <w:t xml:space="preserve"> </w:t>
+      </w:r>
+      <w:proofErr w:type="spellStart"/>
+      <w:r>
+        <w:t>voor</w:t>
+      </w:r>
+      <w:proofErr w:type="spellEnd"/>
+      <w:r>
+        <w:t xml:space="preserve"> je GPL.</w:t>
       </w:r>
     </w:p>
     <w:p>
@@ -387,15 +740,190 @@
         <w:jc w:val="left"/>
       </w:pPr>
       <w:r>
-        <w:t xml:space="preserve">De competitie is open vanaf 1 maart 2017 en sluit 31 </w:t>
-      </w:r>
+        <w:t xml:space="preserve">De </w:t>
+      </w:r>
+      <w:proofErr w:type="spellStart"/>
+      <w:r>
+        <w:t>competitie</w:t>
+      </w:r>
+      <w:proofErr w:type="spellEnd"/>
+      <w:r>
+        <w:t xml:space="preserve"> is open </w:t>
+      </w:r>
+      <w:proofErr w:type="spellStart"/>
+      <w:r>
+        <w:t>vanaf</w:t>
+      </w:r>
+      <w:proofErr w:type="spellEnd"/>
+      <w:r>
+        <w:t xml:space="preserve"> 1 </w:t>
+      </w:r>
+      <w:proofErr w:type="spellStart"/>
+      <w:r>
+        <w:t>maart</w:t>
+      </w:r>
+      <w:proofErr w:type="spellEnd"/>
+      <w:r>
+        <w:t xml:space="preserve"> 2017 en </w:t>
+      </w:r>
+      <w:proofErr w:type="spellStart"/>
+      <w:r>
+        <w:t>sluit</w:t>
+      </w:r>
+      <w:proofErr w:type="spellEnd"/>
+      <w:r>
+        <w:t xml:space="preserve"> 31 </w:t>
+      </w:r>
+      <w:proofErr w:type="spellStart"/>
       <w:r>
         <w:t>oktober</w:t>
       </w:r>
-      <w:bookmarkStart w:id="1" w:name="_GoBack"/>
-      <w:bookmarkEnd w:id="1"/>
-      <w:r>
-        <w:t xml:space="preserve"> 2017. In deze periode mag je zoveel vluchten aanmelden als je wilt. Al je vluchten worden gescoord op het scorebord. Tijdens de najaarsvergadering worden de beste aanmelding gehuldigd. </w:t>
+      <w:proofErr w:type="spellEnd"/>
+      <w:r>
+        <w:t xml:space="preserve"> 2017. In </w:t>
+      </w:r>
+      <w:proofErr w:type="spellStart"/>
+      <w:r>
+        <w:t>deze</w:t>
+      </w:r>
+      <w:proofErr w:type="spellEnd"/>
+      <w:r>
+        <w:t xml:space="preserve"> </w:t>
+      </w:r>
+      <w:proofErr w:type="spellStart"/>
+      <w:r>
+        <w:t>periode</w:t>
+      </w:r>
+      <w:proofErr w:type="spellEnd"/>
+      <w:r>
+        <w:t xml:space="preserve"> mag je </w:t>
+      </w:r>
+      <w:proofErr w:type="spellStart"/>
+      <w:r>
+        <w:t>zoveel</w:t>
+      </w:r>
+      <w:proofErr w:type="spellEnd"/>
+      <w:r>
+        <w:t xml:space="preserve"> </w:t>
+      </w:r>
+      <w:proofErr w:type="spellStart"/>
+      <w:r>
+        <w:t>vluchten</w:t>
+      </w:r>
+      <w:proofErr w:type="spellEnd"/>
+      <w:r>
+        <w:t xml:space="preserve"> </w:t>
+      </w:r>
+      <w:proofErr w:type="spellStart"/>
+      <w:r>
+        <w:t>aanmelden</w:t>
+      </w:r>
+      <w:proofErr w:type="spellEnd"/>
+      <w:r>
+        <w:t xml:space="preserve"> </w:t>
+      </w:r>
+      <w:proofErr w:type="spellStart"/>
+      <w:proofErr w:type="gramStart"/>
+      <w:r>
+        <w:t>als</w:t>
+      </w:r>
+      <w:proofErr w:type="spellEnd"/>
+      <w:proofErr w:type="gramEnd"/>
+      <w:r>
+        <w:t xml:space="preserve"> je wilt. </w:t>
+      </w:r>
+      <w:proofErr w:type="gramStart"/>
+      <w:r>
+        <w:t xml:space="preserve">Al je </w:t>
+      </w:r>
+      <w:proofErr w:type="spellStart"/>
+      <w:r>
+        <w:t>vluchten</w:t>
+      </w:r>
+      <w:proofErr w:type="spellEnd"/>
+      <w:r>
+        <w:t xml:space="preserve"> </w:t>
+      </w:r>
+      <w:proofErr w:type="spellStart"/>
+      <w:r>
+        <w:t>worden</w:t>
+      </w:r>
+      <w:proofErr w:type="spellEnd"/>
+      <w:r>
+        <w:t xml:space="preserve"> </w:t>
+      </w:r>
+      <w:proofErr w:type="spellStart"/>
+      <w:r>
+        <w:t>gescoord</w:t>
+      </w:r>
+      <w:proofErr w:type="spellEnd"/>
+      <w:r>
+        <w:t xml:space="preserve"> op het </w:t>
+      </w:r>
+      <w:proofErr w:type="spellStart"/>
+      <w:r>
+        <w:t>scorebord</w:t>
+      </w:r>
+      <w:proofErr w:type="spellEnd"/>
+      <w:r>
+        <w:t>.</w:t>
+      </w:r>
+      <w:proofErr w:type="gramEnd"/>
+      <w:r>
+        <w:t xml:space="preserve"> </w:t>
+      </w:r>
+      <w:proofErr w:type="spellStart"/>
+      <w:proofErr w:type="gramStart"/>
+      <w:r>
+        <w:t>Tijdens</w:t>
+      </w:r>
+      <w:proofErr w:type="spellEnd"/>
+      <w:r>
+        <w:t xml:space="preserve"> de </w:t>
+      </w:r>
+      <w:proofErr w:type="spellStart"/>
+      <w:r>
+        <w:t>najaarsvergadering</w:t>
+      </w:r>
+      <w:proofErr w:type="spellEnd"/>
+      <w:r>
+        <w:t xml:space="preserve"> </w:t>
+      </w:r>
+      <w:proofErr w:type="spellStart"/>
+      <w:r>
+        <w:t>worden</w:t>
+      </w:r>
+      <w:proofErr w:type="spellEnd"/>
+      <w:r>
+        <w:t xml:space="preserve"> de </w:t>
+      </w:r>
+      <w:proofErr w:type="spellStart"/>
+      <w:r>
+        <w:t>beste</w:t>
+      </w:r>
+      <w:proofErr w:type="spellEnd"/>
+      <w:r>
+        <w:t xml:space="preserve"> </w:t>
+      </w:r>
+      <w:proofErr w:type="spellStart"/>
+      <w:r>
+        <w:t>aanmelding</w:t>
+      </w:r>
+      <w:proofErr w:type="spellEnd"/>
+      <w:r>
+        <w:t xml:space="preserve"> </w:t>
+      </w:r>
+      <w:proofErr w:type="spellStart"/>
+      <w:r>
+        <w:t>gehuldigd</w:t>
+      </w:r>
+      <w:proofErr w:type="spellEnd"/>
+      <w:r>
+        <w:t>.</w:t>
+      </w:r>
+      <w:proofErr w:type="gramEnd"/>
+      <w:r>
+        <w:t xml:space="preserve"> </w:t>
       </w:r>
     </w:p>
     <w:p>
@@ -415,8 +943,236 @@
         <w:pStyle w:val="normal"/>
         <w:jc w:val="left"/>
       </w:pPr>
-      <w:r>
-        <w:t>Iedereen vliegt in dezelfde klasse. Er wordt gehandicapt aan de hand van de DAeC handicap lijst (dezelfde als OLC gebruikt). Dit gebeurt als volgt: je gemiddelde snelheid wordt gecorrigeerd aan de hand van de handicap score van je vliegtuig. Dit gaat volgens deze formule:</w:t>
+      <w:proofErr w:type="spellStart"/>
+      <w:proofErr w:type="gramStart"/>
+      <w:r>
+        <w:t>Iedereen</w:t>
+      </w:r>
+      <w:proofErr w:type="spellEnd"/>
+      <w:r>
+        <w:t xml:space="preserve"> </w:t>
+      </w:r>
+      <w:proofErr w:type="spellStart"/>
+      <w:r>
+        <w:t>vliegt</w:t>
+      </w:r>
+      <w:proofErr w:type="spellEnd"/>
+      <w:r>
+        <w:t xml:space="preserve"> in </w:t>
+      </w:r>
+      <w:proofErr w:type="spellStart"/>
+      <w:r>
+        <w:t>dezelfde</w:t>
+      </w:r>
+      <w:proofErr w:type="spellEnd"/>
+      <w:r>
+        <w:t xml:space="preserve"> </w:t>
+      </w:r>
+      <w:proofErr w:type="spellStart"/>
+      <w:r>
+        <w:t>klasse</w:t>
+      </w:r>
+      <w:proofErr w:type="spellEnd"/>
+      <w:r>
+        <w:t>.</w:t>
+      </w:r>
+      <w:proofErr w:type="gramEnd"/>
+      <w:r>
+        <w:t xml:space="preserve"> </w:t>
+      </w:r>
+      <w:proofErr w:type="spellStart"/>
+      <w:r>
+        <w:t>Er</w:t>
+      </w:r>
+      <w:proofErr w:type="spellEnd"/>
+      <w:r>
+        <w:t xml:space="preserve"> </w:t>
+      </w:r>
+      <w:proofErr w:type="spellStart"/>
+      <w:r>
+        <w:t>wordt</w:t>
+      </w:r>
+      <w:proofErr w:type="spellEnd"/>
+      <w:r>
+        <w:t xml:space="preserve"> </w:t>
+      </w:r>
+      <w:proofErr w:type="spellStart"/>
+      <w:r>
+        <w:t>gehandicapt</w:t>
+      </w:r>
+      <w:proofErr w:type="spellEnd"/>
+      <w:r>
+        <w:t xml:space="preserve"> </w:t>
+      </w:r>
+      <w:proofErr w:type="spellStart"/>
+      <w:r>
+        <w:t>aan</w:t>
+      </w:r>
+      <w:proofErr w:type="spellEnd"/>
+      <w:r>
+        <w:t xml:space="preserve"> de hand van de </w:t>
+      </w:r>
+      <w:proofErr w:type="spellStart"/>
+      <w:r>
+        <w:t>DAeC</w:t>
+      </w:r>
+      <w:proofErr w:type="spellEnd"/>
+      <w:r>
+        <w:t xml:space="preserve"> handicap </w:t>
+      </w:r>
+      <w:proofErr w:type="spellStart"/>
+      <w:r>
+        <w:t>lijst</w:t>
+      </w:r>
+      <w:proofErr w:type="spellEnd"/>
+      <w:r>
+        <w:t xml:space="preserve"> (</w:t>
+      </w:r>
+      <w:proofErr w:type="spellStart"/>
+      <w:r>
+        <w:t>dezelfde</w:t>
+      </w:r>
+      <w:proofErr w:type="spellEnd"/>
+      <w:r>
+        <w:t xml:space="preserve"> </w:t>
+      </w:r>
+      <w:proofErr w:type="spellStart"/>
+      <w:r>
+        <w:t>als</w:t>
+      </w:r>
+      <w:proofErr w:type="spellEnd"/>
+      <w:r>
+        <w:t xml:space="preserve"> OLC </w:t>
+      </w:r>
+      <w:proofErr w:type="spellStart"/>
+      <w:r>
+        <w:t>gebruikt</w:t>
+      </w:r>
+      <w:proofErr w:type="spellEnd"/>
+      <w:r>
+        <w:t xml:space="preserve">). </w:t>
+      </w:r>
+      <w:proofErr w:type="spellStart"/>
+      <w:r>
+        <w:t>Dit</w:t>
+      </w:r>
+      <w:proofErr w:type="spellEnd"/>
+      <w:r>
+        <w:t xml:space="preserve"> </w:t>
+      </w:r>
+      <w:proofErr w:type="spellStart"/>
+      <w:r>
+        <w:t>gebeurt</w:t>
+      </w:r>
+      <w:proofErr w:type="spellEnd"/>
+      <w:r>
+        <w:t xml:space="preserve"> </w:t>
+      </w:r>
+      <w:proofErr w:type="spellStart"/>
+      <w:proofErr w:type="gramStart"/>
+      <w:r>
+        <w:t>als</w:t>
+      </w:r>
+      <w:proofErr w:type="spellEnd"/>
+      <w:proofErr w:type="gramEnd"/>
+      <w:r>
+        <w:t xml:space="preserve"> </w:t>
+      </w:r>
+      <w:proofErr w:type="spellStart"/>
+      <w:r>
+        <w:t>volgt</w:t>
+      </w:r>
+      <w:proofErr w:type="spellEnd"/>
+      <w:r>
+        <w:t xml:space="preserve">: je </w:t>
+      </w:r>
+      <w:proofErr w:type="spellStart"/>
+      <w:r>
+        <w:t>gemiddelde</w:t>
+      </w:r>
+      <w:proofErr w:type="spellEnd"/>
+      <w:r>
+        <w:t xml:space="preserve"> </w:t>
+      </w:r>
+      <w:proofErr w:type="spellStart"/>
+      <w:r>
+        <w:t>snelheid</w:t>
+      </w:r>
+      <w:proofErr w:type="spellEnd"/>
+      <w:r>
+        <w:t xml:space="preserve"> </w:t>
+      </w:r>
+      <w:proofErr w:type="spellStart"/>
+      <w:r>
+        <w:t>wordt</w:t>
+      </w:r>
+      <w:proofErr w:type="spellEnd"/>
+      <w:r>
+        <w:t xml:space="preserve"> </w:t>
+      </w:r>
+      <w:proofErr w:type="spellStart"/>
+      <w:r>
+        <w:t>gecorrigeerd</w:t>
+      </w:r>
+      <w:proofErr w:type="spellEnd"/>
+      <w:r>
+        <w:t xml:space="preserve"> </w:t>
+      </w:r>
+      <w:proofErr w:type="spellStart"/>
+      <w:r>
+        <w:t>aan</w:t>
+      </w:r>
+      <w:proofErr w:type="spellEnd"/>
+      <w:r>
+        <w:t xml:space="preserve"> de hand van de handicap score van je </w:t>
+      </w:r>
+      <w:proofErr w:type="spellStart"/>
+      <w:r>
+        <w:t>vliegtuig</w:t>
+      </w:r>
+      <w:proofErr w:type="spellEnd"/>
+      <w:r>
+        <w:t xml:space="preserve">. </w:t>
+      </w:r>
+      <w:proofErr w:type="spellStart"/>
+      <w:r>
+        <w:t>Dit</w:t>
+      </w:r>
+      <w:proofErr w:type="spellEnd"/>
+      <w:r>
+        <w:t xml:space="preserve"> </w:t>
+      </w:r>
+      <w:proofErr w:type="spellStart"/>
+      <w:r>
+        <w:t>gaat</w:t>
+      </w:r>
+      <w:proofErr w:type="spellEnd"/>
+      <w:r>
+        <w:t xml:space="preserve"> </w:t>
+      </w:r>
+      <w:proofErr w:type="spellStart"/>
+      <w:r>
+        <w:t>volgens</w:t>
+      </w:r>
+      <w:proofErr w:type="spellEnd"/>
+      <w:r>
+        <w:t xml:space="preserve"> </w:t>
+      </w:r>
+      <w:proofErr w:type="spellStart"/>
+      <w:r>
+        <w:t>deze</w:t>
+      </w:r>
+      <w:proofErr w:type="spellEnd"/>
+      <w:r>
+        <w:t xml:space="preserve"> </w:t>
+      </w:r>
+      <w:proofErr w:type="spellStart"/>
+      <w:r>
+        <w:t>formule</w:t>
+      </w:r>
+      <w:proofErr w:type="spellEnd"/>
+      <w:r>
+        <w:t>:</w:t>
       </w:r>
     </w:p>
     <w:p>
@@ -425,9 +1181,37 @@
         <w:ind w:firstLine="720"/>
         <w:jc w:val="left"/>
       </w:pPr>
-      <w:r>
-        <w:t>gemiddelde snelheid * ( 100 / handicap ) = gescoorde snelheid</w:t>
-      </w:r>
+      <w:proofErr w:type="spellStart"/>
+      <w:proofErr w:type="gramStart"/>
+      <w:r>
+        <w:t>gemiddelde</w:t>
+      </w:r>
+      <w:proofErr w:type="spellEnd"/>
+      <w:proofErr w:type="gramEnd"/>
+      <w:r>
+        <w:t xml:space="preserve"> </w:t>
+      </w:r>
+      <w:proofErr w:type="spellStart"/>
+      <w:r>
+        <w:t>snelheid</w:t>
+      </w:r>
+      <w:proofErr w:type="spellEnd"/>
+      <w:r>
+        <w:t xml:space="preserve"> * ( 100 / handicap ) = </w:t>
+      </w:r>
+      <w:proofErr w:type="spellStart"/>
+      <w:r>
+        <w:t>gescoorde</w:t>
+      </w:r>
+      <w:proofErr w:type="spellEnd"/>
+      <w:r>
+        <w:t xml:space="preserve"> </w:t>
+      </w:r>
+      <w:proofErr w:type="spellStart"/>
+      <w:r>
+        <w:t>snelheid</w:t>
+      </w:r>
+      <w:proofErr w:type="spellEnd"/>
     </w:p>
     <w:p>
       <w:pPr>
@@ -441,9 +1225,64 @@
         <w:pStyle w:val="normal"/>
         <w:jc w:val="left"/>
       </w:pPr>
-      <w:r>
-        <w:t>Bij een buitenlanding wordt de afstand niet gehandicapt.</w:t>
-      </w:r>
+      <w:proofErr w:type="spellStart"/>
+      <w:proofErr w:type="gramStart"/>
+      <w:r>
+        <w:t>Bij</w:t>
+      </w:r>
+      <w:proofErr w:type="spellEnd"/>
+      <w:r>
+        <w:t xml:space="preserve"> </w:t>
+      </w:r>
+      <w:proofErr w:type="spellStart"/>
+      <w:r>
+        <w:t>een</w:t>
+      </w:r>
+      <w:proofErr w:type="spellEnd"/>
+      <w:r>
+        <w:t xml:space="preserve"> </w:t>
+      </w:r>
+      <w:proofErr w:type="spellStart"/>
+      <w:r>
+        <w:t>buitenlanding</w:t>
+      </w:r>
+      <w:proofErr w:type="spellEnd"/>
+      <w:r>
+        <w:t xml:space="preserve"> </w:t>
+      </w:r>
+      <w:proofErr w:type="spellStart"/>
+      <w:r>
+        <w:t>wordt</w:t>
+      </w:r>
+      <w:proofErr w:type="spellEnd"/>
+      <w:r>
+        <w:t xml:space="preserve"> de </w:t>
+      </w:r>
+      <w:proofErr w:type="spellStart"/>
+      <w:r>
+        <w:t>afstand</w:t>
+      </w:r>
+      <w:proofErr w:type="spellEnd"/>
+      <w:r>
+        <w:t xml:space="preserve"> </w:t>
+      </w:r>
+      <w:proofErr w:type="spellStart"/>
+      <w:r>
+        <w:t>niet</w:t>
+      </w:r>
+      <w:proofErr w:type="spellEnd"/>
+      <w:r>
+        <w:t xml:space="preserve"> </w:t>
+      </w:r>
+      <w:proofErr w:type="spellStart"/>
+      <w:r>
+        <w:t>gehandicapt</w:t>
+      </w:r>
+      <w:proofErr w:type="spellEnd"/>
+      <w:r>
+        <w:t>.</w:t>
+      </w:r>
+      <w:proofErr w:type="gramEnd"/>
     </w:p>
     <w:p>
       <w:pPr>
@@ -454,17 +1293,109 @@
       <w:bookmarkStart w:id="3" w:name="_2nn11tqk2266" w:colFirst="0" w:colLast="0"/>
       <w:bookmarkEnd w:id="3"/>
       <w:r>
-        <w:t>TMA schending</w:t>
-      </w:r>
+        <w:t xml:space="preserve">TMA </w:t>
+      </w:r>
+      <w:proofErr w:type="spellStart"/>
+      <w:r>
+        <w:t>schending</w:t>
+      </w:r>
+      <w:proofErr w:type="spellEnd"/>
     </w:p>
     <w:p>
       <w:pPr>
         <w:pStyle w:val="normal"/>
         <w:jc w:val="left"/>
       </w:pPr>
-      <w:r>
-        <w:t>Bij een schending van een TMA geldt diskwalificatie van de gehele competitie en de sancties volgens clubreglement.</w:t>
-      </w:r>
+      <w:proofErr w:type="spellStart"/>
+      <w:proofErr w:type="gramStart"/>
+      <w:r>
+        <w:t>Bij</w:t>
+      </w:r>
+      <w:proofErr w:type="spellEnd"/>
+      <w:r>
+        <w:t xml:space="preserve"> </w:t>
+      </w:r>
+      <w:proofErr w:type="spellStart"/>
+      <w:r>
+        <w:t>een</w:t>
+      </w:r>
+      <w:proofErr w:type="spellEnd"/>
+      <w:r>
+        <w:t xml:space="preserve"> </w:t>
+      </w:r>
+      <w:proofErr w:type="spellStart"/>
+      <w:r>
+        <w:t>schending</w:t>
+      </w:r>
+      <w:proofErr w:type="spellEnd"/>
+      <w:r>
+        <w:t xml:space="preserve"> van </w:t>
+      </w:r>
+      <w:proofErr w:type="spellStart"/>
+      <w:r>
+        <w:t>een</w:t>
+      </w:r>
+      <w:proofErr w:type="spellEnd"/>
+      <w:r>
+        <w:t xml:space="preserve"> TMA </w:t>
+      </w:r>
+      <w:proofErr w:type="spellStart"/>
+      <w:r>
+        <w:t>geldt</w:t>
+      </w:r>
+      <w:proofErr w:type="spellEnd"/>
+      <w:r>
+        <w:t xml:space="preserve"> </w:t>
+      </w:r>
+      <w:proofErr w:type="spellStart"/>
+      <w:r>
+        <w:t>diskwalificatie</w:t>
+      </w:r>
+      <w:proofErr w:type="spellEnd"/>
+      <w:r>
+        <w:t xml:space="preserve"> van de </w:t>
+      </w:r>
+      <w:proofErr w:type="spellStart"/>
+      <w:r>
+        <w:t>gehele</w:t>
+      </w:r>
+      <w:proofErr w:type="spellEnd"/>
+      <w:r>
+        <w:t xml:space="preserve"> </w:t>
+      </w:r>
+      <w:proofErr w:type="spellStart"/>
+      <w:r>
+        <w:t>competitie</w:t>
+      </w:r>
+      <w:proofErr w:type="spellEnd"/>
+      <w:r>
+        <w:t xml:space="preserve"> en de </w:t>
+      </w:r>
+      <w:proofErr w:type="spellStart"/>
+      <w:r>
+        <w:t>sancties</w:t>
+      </w:r>
+      <w:proofErr w:type="spellEnd"/>
+      <w:r>
+        <w:t xml:space="preserve"> </w:t>
+      </w:r>
+      <w:proofErr w:type="spellStart"/>
+      <w:r>
+        <w:t>volgens</w:t>
+      </w:r>
+      <w:proofErr w:type="spellEnd"/>
+      <w:r>
+        <w:t xml:space="preserve"> </w:t>
+      </w:r>
+      <w:proofErr w:type="spellStart"/>
+      <w:r>
+        <w:t>clubreglement</w:t>
+      </w:r>
+      <w:proofErr w:type="spellEnd"/>
+      <w:r>
+        <w:t>.</w:t>
+      </w:r>
+      <w:proofErr w:type="gramEnd"/>
     </w:p>
     <w:p>
       <w:pPr>
@@ -475,8 +1406,13 @@
       <w:bookmarkStart w:id="4" w:name="_m70i3kurp47g" w:colFirst="0" w:colLast="0"/>
       <w:bookmarkEnd w:id="4"/>
       <w:r>
-        <w:t>Start en finish hoogte</w:t>
-      </w:r>
+        <w:t xml:space="preserve">Start en finish </w:t>
+      </w:r>
+      <w:proofErr w:type="spellStart"/>
+      <w:r>
+        <w:t>hoogte</w:t>
+      </w:r>
+      <w:proofErr w:type="spellEnd"/>
     </w:p>
     <w:p>
       <w:pPr>
@@ -484,7 +1420,137 @@
         <w:jc w:val="left"/>
       </w:pPr>
       <w:r>
-        <w:t>De start bevindt zich in het 1050 TMA gebied, daarom is er een maximale start hoogte van 1000m. Bij een te hoge start wordt je gescoorde snelheid met 5 km/h verminderd.</w:t>
+        <w:t xml:space="preserve">De start </w:t>
+      </w:r>
+      <w:proofErr w:type="spellStart"/>
+      <w:r>
+        <w:t>bevindt</w:t>
+      </w:r>
+      <w:proofErr w:type="spellEnd"/>
+      <w:r>
+        <w:t xml:space="preserve"> </w:t>
+      </w:r>
+      <w:proofErr w:type="spellStart"/>
+      <w:r>
+        <w:t>zich</w:t>
+      </w:r>
+      <w:proofErr w:type="spellEnd"/>
+      <w:r>
+        <w:t xml:space="preserve"> in het 1050 TMA </w:t>
+      </w:r>
+      <w:proofErr w:type="spellStart"/>
+      <w:r>
+        <w:t>gebied</w:t>
+      </w:r>
+      <w:proofErr w:type="spellEnd"/>
+      <w:r>
+        <w:t xml:space="preserve">, </w:t>
+      </w:r>
+      <w:proofErr w:type="spellStart"/>
+      <w:r>
+        <w:t>daarom</w:t>
+      </w:r>
+      <w:proofErr w:type="spellEnd"/>
+      <w:r>
+        <w:t xml:space="preserve"> is </w:t>
+      </w:r>
+      <w:proofErr w:type="spellStart"/>
+      <w:r>
+        <w:t>er</w:t>
+      </w:r>
+      <w:proofErr w:type="spellEnd"/>
+      <w:r>
+        <w:t xml:space="preserve"> </w:t>
+      </w:r>
+      <w:proofErr w:type="spellStart"/>
+      <w:r>
+        <w:t>een</w:t>
+      </w:r>
+      <w:proofErr w:type="spellEnd"/>
+      <w:r>
+        <w:t xml:space="preserve"> </w:t>
+      </w:r>
+      <w:proofErr w:type="spellStart"/>
+      <w:r>
+        <w:t>maximale</w:t>
+      </w:r>
+      <w:proofErr w:type="spellEnd"/>
+      <w:r>
+        <w:t xml:space="preserve"> start </w:t>
+      </w:r>
+      <w:proofErr w:type="spellStart"/>
+      <w:r>
+        <w:t>hoogte</w:t>
+      </w:r>
+      <w:proofErr w:type="spellEnd"/>
+      <w:r>
+        <w:t xml:space="preserve"> van 1000m. </w:t>
+      </w:r>
+      <w:proofErr w:type="spellStart"/>
+      <w:r>
+        <w:t>Bij</w:t>
+      </w:r>
+      <w:proofErr w:type="spellEnd"/>
+      <w:r>
+        <w:t xml:space="preserve"> </w:t>
+      </w:r>
+      <w:proofErr w:type="spellStart"/>
+      <w:r>
+        <w:t>een</w:t>
+      </w:r>
+      <w:proofErr w:type="spellEnd"/>
+      <w:r>
+        <w:t xml:space="preserve"> </w:t>
+      </w:r>
+      <w:proofErr w:type="spellStart"/>
+      <w:proofErr w:type="gramStart"/>
+      <w:r>
+        <w:t>te</w:t>
+      </w:r>
+      <w:proofErr w:type="spellEnd"/>
+      <w:proofErr w:type="gramEnd"/>
+      <w:r>
+        <w:t xml:space="preserve"> </w:t>
+      </w:r>
+      <w:proofErr w:type="spellStart"/>
+      <w:r>
+        <w:t>hoge</w:t>
+      </w:r>
+      <w:proofErr w:type="spellEnd"/>
+      <w:r>
+        <w:t xml:space="preserve"> start </w:t>
+      </w:r>
+      <w:proofErr w:type="spellStart"/>
+      <w:r>
+        <w:t>wordt</w:t>
+      </w:r>
+      <w:proofErr w:type="spellEnd"/>
+      <w:r>
+        <w:t xml:space="preserve"> je </w:t>
+      </w:r>
+      <w:proofErr w:type="spellStart"/>
+      <w:r>
+        <w:t>gescoorde</w:t>
+      </w:r>
+      <w:proofErr w:type="spellEnd"/>
+      <w:r>
+        <w:t xml:space="preserve"> </w:t>
+      </w:r>
+      <w:proofErr w:type="spellStart"/>
+      <w:r>
+        <w:t>snelheid</w:t>
+      </w:r>
+      <w:proofErr w:type="spellEnd"/>
+      <w:r>
+        <w:t xml:space="preserve"> met 5 km/h </w:t>
+      </w:r>
+      <w:proofErr w:type="spellStart"/>
+      <w:r>
+        <w:t>verminderd</w:t>
+      </w:r>
+      <w:proofErr w:type="spellEnd"/>
+      <w:r>
+        <w:t>.</w:t>
       </w:r>
     </w:p>
     <w:p>
@@ -499,7 +1565,216 @@
         <w:jc w:val="left"/>
       </w:pPr>
       <w:r>
-        <w:t>De finish is een cirkel met een straal van 1 km. Dit betekent in de praktijk dat als je aansluit op circuit je gefinisht bent. De minimale finish hoogte is 350m zodat je onafhankelijk van de baan over het motor circuit komt. Bij een te lage finish wordt je gescoorde snelheid met 5 km/h verminderd.</w:t>
+        <w:t xml:space="preserve">De finish is </w:t>
+      </w:r>
+      <w:proofErr w:type="spellStart"/>
+      <w:r>
+        <w:t>een</w:t>
+      </w:r>
+      <w:proofErr w:type="spellEnd"/>
+      <w:r>
+        <w:t xml:space="preserve"> </w:t>
+      </w:r>
+      <w:proofErr w:type="spellStart"/>
+      <w:r>
+        <w:t>cirkel</w:t>
+      </w:r>
+      <w:proofErr w:type="spellEnd"/>
+      <w:r>
+        <w:t xml:space="preserve"> met </w:t>
+      </w:r>
+      <w:proofErr w:type="spellStart"/>
+      <w:r>
+        <w:t>een</w:t>
+      </w:r>
+      <w:proofErr w:type="spellEnd"/>
+      <w:r>
+        <w:t xml:space="preserve"> </w:t>
+      </w:r>
+      <w:proofErr w:type="spellStart"/>
+      <w:r>
+        <w:t>straal</w:t>
+      </w:r>
+      <w:proofErr w:type="spellEnd"/>
+      <w:r>
+        <w:t xml:space="preserve"> van 1 km. </w:t>
+      </w:r>
+      <w:proofErr w:type="spellStart"/>
+      <w:r>
+        <w:t>Dit</w:t>
+      </w:r>
+      <w:proofErr w:type="spellEnd"/>
+      <w:r>
+        <w:t xml:space="preserve"> </w:t>
+      </w:r>
+      <w:proofErr w:type="spellStart"/>
+      <w:r>
+        <w:t>betekent</w:t>
+      </w:r>
+      <w:proofErr w:type="spellEnd"/>
+      <w:r>
+        <w:t xml:space="preserve"> in de </w:t>
+      </w:r>
+      <w:proofErr w:type="spellStart"/>
+      <w:r>
+        <w:t>praktijk</w:t>
+      </w:r>
+      <w:proofErr w:type="spellEnd"/>
+      <w:r>
+        <w:t xml:space="preserve"> </w:t>
+      </w:r>
+      <w:proofErr w:type="spellStart"/>
+      <w:r>
+        <w:t>dat</w:t>
+      </w:r>
+      <w:proofErr w:type="spellEnd"/>
+      <w:r>
+        <w:t xml:space="preserve"> </w:t>
+      </w:r>
+      <w:proofErr w:type="spellStart"/>
+      <w:proofErr w:type="gramStart"/>
+      <w:r>
+        <w:t>als</w:t>
+      </w:r>
+      <w:proofErr w:type="spellEnd"/>
+      <w:proofErr w:type="gramEnd"/>
+      <w:r>
+        <w:t xml:space="preserve"> je </w:t>
+      </w:r>
+      <w:proofErr w:type="spellStart"/>
+      <w:r>
+        <w:t>aansluit</w:t>
+      </w:r>
+      <w:proofErr w:type="spellEnd"/>
+      <w:r>
+        <w:t xml:space="preserve"> op circuit je </w:t>
+      </w:r>
+      <w:proofErr w:type="spellStart"/>
+      <w:r>
+        <w:t>gefinisht</w:t>
+      </w:r>
+      <w:proofErr w:type="spellEnd"/>
+      <w:r>
+        <w:t xml:space="preserve"> bent. De </w:t>
+      </w:r>
+      <w:proofErr w:type="spellStart"/>
+      <w:r>
+        <w:t>minimale</w:t>
+      </w:r>
+      <w:proofErr w:type="spellEnd"/>
+      <w:r>
+        <w:t xml:space="preserve"> finish </w:t>
+      </w:r>
+      <w:proofErr w:type="spellStart"/>
+      <w:r>
+        <w:t>hoogte</w:t>
+      </w:r>
+      <w:proofErr w:type="spellEnd"/>
+      <w:r>
+        <w:t xml:space="preserve"> is </w:t>
+      </w:r>
+      <w:proofErr w:type="gramStart"/>
+      <w:r>
+        <w:t xml:space="preserve">350m </w:t>
+      </w:r>
+      <w:proofErr w:type="spellStart"/>
+      <w:r>
+        <w:t>zodat</w:t>
+      </w:r>
+      <w:proofErr w:type="spellEnd"/>
+      <w:proofErr w:type="gramEnd"/>
+      <w:r>
+        <w:t xml:space="preserve"> je </w:t>
+      </w:r>
+      <w:proofErr w:type="spellStart"/>
+      <w:r>
+        <w:t>onafhankelijk</w:t>
+      </w:r>
+      <w:proofErr w:type="spellEnd"/>
+      <w:r>
+        <w:t xml:space="preserve"> van de </w:t>
+      </w:r>
+      <w:proofErr w:type="spellStart"/>
+      <w:r>
+        <w:t>baan</w:t>
+      </w:r>
+      <w:proofErr w:type="spellEnd"/>
+      <w:r>
+        <w:t xml:space="preserve"> over het motor circuit </w:t>
+      </w:r>
+      <w:proofErr w:type="spellStart"/>
+      <w:r>
+        <w:t>komt</w:t>
+      </w:r>
+      <w:proofErr w:type="spellEnd"/>
+      <w:r>
+        <w:t xml:space="preserve">. </w:t>
+      </w:r>
+      <w:proofErr w:type="spellStart"/>
+      <w:r>
+        <w:t>Bij</w:t>
+      </w:r>
+      <w:proofErr w:type="spellEnd"/>
+      <w:r>
+        <w:t xml:space="preserve"> </w:t>
+      </w:r>
+      <w:proofErr w:type="spellStart"/>
+      <w:r>
+        <w:t>een</w:t>
+      </w:r>
+      <w:proofErr w:type="spellEnd"/>
+      <w:r>
+        <w:t xml:space="preserve"> </w:t>
+      </w:r>
+      <w:proofErr w:type="spellStart"/>
+      <w:proofErr w:type="gramStart"/>
+      <w:r>
+        <w:t>te</w:t>
+      </w:r>
+      <w:proofErr w:type="spellEnd"/>
+      <w:proofErr w:type="gramEnd"/>
+      <w:r>
+        <w:t xml:space="preserve"> </w:t>
+      </w:r>
+      <w:proofErr w:type="spellStart"/>
+      <w:r>
+        <w:t>lage</w:t>
+      </w:r>
+      <w:proofErr w:type="spellEnd"/>
+      <w:r>
+        <w:t xml:space="preserve"> finish </w:t>
+      </w:r>
+      <w:proofErr w:type="spellStart"/>
+      <w:r>
+        <w:t>wordt</w:t>
+      </w:r>
+      <w:proofErr w:type="spellEnd"/>
+      <w:r>
+        <w:t xml:space="preserve"> je </w:t>
+      </w:r>
+      <w:proofErr w:type="spellStart"/>
+      <w:r>
+        <w:t>gescoorde</w:t>
+      </w:r>
+      <w:proofErr w:type="spellEnd"/>
+      <w:r>
+        <w:t xml:space="preserve"> </w:t>
+      </w:r>
+      <w:proofErr w:type="spellStart"/>
+      <w:r>
+        <w:t>snelheid</w:t>
+      </w:r>
+      <w:proofErr w:type="spellEnd"/>
+      <w:r>
+        <w:t xml:space="preserve"> met 5 km/h </w:t>
+      </w:r>
+      <w:proofErr w:type="spellStart"/>
+      <w:r>
+        <w:t>verminderd</w:t>
+      </w:r>
+      <w:proofErr w:type="spellEnd"/>
+      <w:r>
+        <w:t>.</w:t>
       </w:r>
     </w:p>
     <w:p>
@@ -510,17 +1785,338 @@
       </w:pPr>
       <w:bookmarkStart w:id="5" w:name="_s8pjq3l29tt6" w:colFirst="0" w:colLast="0"/>
       <w:bookmarkEnd w:id="5"/>
-      <w:r>
-        <w:t>Ronden van een keerpunt</w:t>
-      </w:r>
+      <w:proofErr w:type="spellStart"/>
+      <w:r>
+        <w:t>Ronden</w:t>
+      </w:r>
+      <w:proofErr w:type="spellEnd"/>
+      <w:r>
+        <w:t xml:space="preserve"> van </w:t>
+      </w:r>
+      <w:proofErr w:type="spellStart"/>
+      <w:r>
+        <w:t>een</w:t>
+      </w:r>
+      <w:proofErr w:type="spellEnd"/>
+      <w:r>
+        <w:t xml:space="preserve"> </w:t>
+      </w:r>
+      <w:proofErr w:type="spellStart"/>
+      <w:r>
+        <w:t>keerpunt</w:t>
+      </w:r>
+      <w:proofErr w:type="spellEnd"/>
     </w:p>
     <w:p>
       <w:pPr>
         <w:pStyle w:val="normal"/>
         <w:jc w:val="left"/>
       </w:pPr>
-      <w:r>
-        <w:t>De keerpunten (met uitzondering van de start en finish) zijn sleutelgaten. Dit houdt in dat het zowel werkt als een beercan en een foto sector. Je kunt dus zowel je opdracht met alleen beercans programmeren of alleen foto sectoren programmeren. Er moet minstens 1 gps fix in de sector liggen, of een rechte lijn tussen twee opeenvolgende gps fixes de sector doorkruisen.</w:t>
+      <w:proofErr w:type="gramStart"/>
+      <w:r>
+        <w:t xml:space="preserve">De </w:t>
+      </w:r>
+      <w:proofErr w:type="spellStart"/>
+      <w:r>
+        <w:t>keerpunten</w:t>
+      </w:r>
+      <w:proofErr w:type="spellEnd"/>
+      <w:r>
+        <w:t xml:space="preserve"> (met </w:t>
+      </w:r>
+      <w:proofErr w:type="spellStart"/>
+      <w:r>
+        <w:t>uitzondering</w:t>
+      </w:r>
+      <w:proofErr w:type="spellEnd"/>
+      <w:r>
+        <w:t xml:space="preserve"> van de start en finish) </w:t>
+      </w:r>
+      <w:proofErr w:type="spellStart"/>
+      <w:r>
+        <w:t>zijn</w:t>
+      </w:r>
+      <w:proofErr w:type="spellEnd"/>
+      <w:r>
+        <w:t xml:space="preserve"> </w:t>
+      </w:r>
+      <w:proofErr w:type="spellStart"/>
+      <w:r>
+        <w:t>sleutelgaten</w:t>
+      </w:r>
+      <w:proofErr w:type="spellEnd"/>
+      <w:r>
+        <w:t>.</w:t>
+      </w:r>
+      <w:proofErr w:type="gramEnd"/>
+      <w:r>
+        <w:t xml:space="preserve"> </w:t>
+      </w:r>
+      <w:proofErr w:type="spellStart"/>
+      <w:r>
+        <w:t>Dit</w:t>
+      </w:r>
+      <w:proofErr w:type="spellEnd"/>
+      <w:r>
+        <w:t xml:space="preserve"> </w:t>
+      </w:r>
+      <w:proofErr w:type="spellStart"/>
+      <w:r>
+        <w:t>houdt</w:t>
+      </w:r>
+      <w:proofErr w:type="spellEnd"/>
+      <w:r>
+        <w:t xml:space="preserve"> in </w:t>
+      </w:r>
+      <w:proofErr w:type="spellStart"/>
+      <w:r>
+        <w:t>dat</w:t>
+      </w:r>
+      <w:proofErr w:type="spellEnd"/>
+      <w:r>
+        <w:t xml:space="preserve"> het </w:t>
+      </w:r>
+      <w:proofErr w:type="spellStart"/>
+      <w:r>
+        <w:t>zowel</w:t>
+      </w:r>
+      <w:proofErr w:type="spellEnd"/>
+      <w:r>
+        <w:t xml:space="preserve"> </w:t>
+      </w:r>
+      <w:proofErr w:type="spellStart"/>
+      <w:r>
+        <w:t>werkt</w:t>
+      </w:r>
+      <w:proofErr w:type="spellEnd"/>
+      <w:r>
+        <w:t xml:space="preserve"> </w:t>
+      </w:r>
+      <w:proofErr w:type="spellStart"/>
+      <w:proofErr w:type="gramStart"/>
+      <w:r>
+        <w:t>als</w:t>
+      </w:r>
+      <w:proofErr w:type="spellEnd"/>
+      <w:proofErr w:type="gramEnd"/>
+      <w:r>
+        <w:t xml:space="preserve"> </w:t>
+      </w:r>
+      <w:proofErr w:type="spellStart"/>
+      <w:r>
+        <w:t>een</w:t>
+      </w:r>
+      <w:proofErr w:type="spellEnd"/>
+      <w:r>
+        <w:t xml:space="preserve"> </w:t>
+      </w:r>
+      <w:proofErr w:type="spellStart"/>
+      <w:r>
+        <w:t>beercan</w:t>
+      </w:r>
+      <w:proofErr w:type="spellEnd"/>
+      <w:r>
+        <w:t xml:space="preserve"> en </w:t>
+      </w:r>
+      <w:proofErr w:type="spellStart"/>
+      <w:r>
+        <w:t>een</w:t>
+      </w:r>
+      <w:proofErr w:type="spellEnd"/>
+      <w:r>
+        <w:t xml:space="preserve"> </w:t>
+      </w:r>
+      <w:proofErr w:type="spellStart"/>
+      <w:r>
+        <w:t>foto</w:t>
+      </w:r>
+      <w:proofErr w:type="spellEnd"/>
+      <w:r>
+        <w:t xml:space="preserve"> sector. Je </w:t>
+      </w:r>
+      <w:proofErr w:type="spellStart"/>
+      <w:r>
+        <w:t>kunt</w:t>
+      </w:r>
+      <w:proofErr w:type="spellEnd"/>
+      <w:r>
+        <w:t xml:space="preserve"> </w:t>
+      </w:r>
+      <w:proofErr w:type="spellStart"/>
+      <w:r>
+        <w:t>dus</w:t>
+      </w:r>
+      <w:proofErr w:type="spellEnd"/>
+      <w:r>
+        <w:t xml:space="preserve"> </w:t>
+      </w:r>
+      <w:proofErr w:type="spellStart"/>
+      <w:r>
+        <w:t>zowel</w:t>
+      </w:r>
+      <w:proofErr w:type="spellEnd"/>
+      <w:r>
+        <w:t xml:space="preserve"> je </w:t>
+      </w:r>
+      <w:proofErr w:type="spellStart"/>
+      <w:r>
+        <w:t>opdracht</w:t>
+      </w:r>
+      <w:proofErr w:type="spellEnd"/>
+      <w:r>
+        <w:t xml:space="preserve"> met </w:t>
+      </w:r>
+      <w:proofErr w:type="spellStart"/>
+      <w:r>
+        <w:t>alleen</w:t>
+      </w:r>
+      <w:proofErr w:type="spellEnd"/>
+      <w:r>
+        <w:t xml:space="preserve"> </w:t>
+      </w:r>
+      <w:proofErr w:type="spellStart"/>
+      <w:r>
+        <w:t>beercans</w:t>
+      </w:r>
+      <w:proofErr w:type="spellEnd"/>
+      <w:r>
+        <w:t xml:space="preserve"> </w:t>
+      </w:r>
+      <w:proofErr w:type="spellStart"/>
+      <w:r>
+        <w:t>programmeren</w:t>
+      </w:r>
+      <w:proofErr w:type="spellEnd"/>
+      <w:r>
+        <w:t xml:space="preserve"> of </w:t>
+      </w:r>
+      <w:proofErr w:type="spellStart"/>
+      <w:r>
+        <w:t>alleen</w:t>
+      </w:r>
+      <w:proofErr w:type="spellEnd"/>
+      <w:r>
+        <w:t xml:space="preserve"> </w:t>
+      </w:r>
+      <w:proofErr w:type="spellStart"/>
+      <w:r>
+        <w:t>foto</w:t>
+      </w:r>
+      <w:proofErr w:type="spellEnd"/>
+      <w:r>
+        <w:t xml:space="preserve"> </w:t>
+      </w:r>
+      <w:proofErr w:type="spellStart"/>
+      <w:r>
+        <w:t>sectoren</w:t>
+      </w:r>
+      <w:proofErr w:type="spellEnd"/>
+      <w:r>
+        <w:t xml:space="preserve"> </w:t>
+      </w:r>
+      <w:proofErr w:type="spellStart"/>
+      <w:r>
+        <w:t>programmeren</w:t>
+      </w:r>
+      <w:proofErr w:type="spellEnd"/>
+      <w:r>
+        <w:t xml:space="preserve">. </w:t>
+      </w:r>
+      <w:proofErr w:type="spellStart"/>
+      <w:r>
+        <w:t>Er</w:t>
+      </w:r>
+      <w:proofErr w:type="spellEnd"/>
+      <w:r>
+        <w:t xml:space="preserve"> </w:t>
+      </w:r>
+      <w:proofErr w:type="spellStart"/>
+      <w:r>
+        <w:t>moet</w:t>
+      </w:r>
+      <w:proofErr w:type="spellEnd"/>
+      <w:r>
+        <w:t xml:space="preserve"> </w:t>
+      </w:r>
+      <w:proofErr w:type="spellStart"/>
+      <w:r>
+        <w:t>minstens</w:t>
+      </w:r>
+      <w:proofErr w:type="spellEnd"/>
+      <w:r>
+        <w:t xml:space="preserve"> 1 </w:t>
+      </w:r>
+      <w:proofErr w:type="spellStart"/>
+      <w:r>
+        <w:t>gps</w:t>
+      </w:r>
+      <w:proofErr w:type="spellEnd"/>
+      <w:r>
+        <w:t xml:space="preserve"> fix in de sector </w:t>
+      </w:r>
+      <w:proofErr w:type="spellStart"/>
+      <w:r>
+        <w:t>liggen</w:t>
+      </w:r>
+      <w:proofErr w:type="spellEnd"/>
+      <w:r>
+        <w:t xml:space="preserve">, of </w:t>
+      </w:r>
+      <w:proofErr w:type="spellStart"/>
+      <w:r>
+        <w:t>een</w:t>
+      </w:r>
+      <w:proofErr w:type="spellEnd"/>
+      <w:r>
+        <w:t xml:space="preserve"> </w:t>
+      </w:r>
+      <w:proofErr w:type="spellStart"/>
+      <w:r>
+        <w:t>rechte</w:t>
+      </w:r>
+      <w:proofErr w:type="spellEnd"/>
+      <w:r>
+        <w:t xml:space="preserve"> </w:t>
+      </w:r>
+      <w:proofErr w:type="spellStart"/>
+      <w:r>
+        <w:t>lijn</w:t>
+      </w:r>
+      <w:proofErr w:type="spellEnd"/>
+      <w:r>
+        <w:t xml:space="preserve"> </w:t>
+      </w:r>
+      <w:proofErr w:type="spellStart"/>
+      <w:r>
+        <w:t>tussen</w:t>
+      </w:r>
+      <w:proofErr w:type="spellEnd"/>
+      <w:r>
+        <w:t xml:space="preserve"> twee </w:t>
+      </w:r>
+      <w:proofErr w:type="spellStart"/>
+      <w:r>
+        <w:t>opeenvolgende</w:t>
+      </w:r>
+      <w:proofErr w:type="spellEnd"/>
+      <w:r>
+        <w:t xml:space="preserve"> </w:t>
+      </w:r>
+      <w:proofErr w:type="spellStart"/>
+      <w:r>
+        <w:t>gps</w:t>
+      </w:r>
+      <w:proofErr w:type="spellEnd"/>
+      <w:r>
+        <w:t xml:space="preserve"> fixes de sector </w:t>
+      </w:r>
+      <w:proofErr w:type="spellStart"/>
+      <w:r>
+        <w:t>doorkruisen</w:t>
+      </w:r>
+      <w:proofErr w:type="spellEnd"/>
+      <w:r>
+        <w:t>.</w:t>
       </w:r>
     </w:p>
     <w:p>
@@ -534,8 +2130,58 @@
         <w:pStyle w:val="normal"/>
         <w:jc w:val="left"/>
       </w:pPr>
-      <w:r>
-        <w:t xml:space="preserve">Mis je de sector dan sta je daar virtueel buiten. </w:t>
+      <w:proofErr w:type="spellStart"/>
+      <w:proofErr w:type="gramStart"/>
+      <w:r>
+        <w:t>Mis</w:t>
+      </w:r>
+      <w:proofErr w:type="spellEnd"/>
+      <w:r>
+        <w:t xml:space="preserve"> je de sector </w:t>
+      </w:r>
+      <w:proofErr w:type="spellStart"/>
+      <w:r>
+        <w:t>dan</w:t>
+      </w:r>
+      <w:proofErr w:type="spellEnd"/>
+      <w:r>
+        <w:t xml:space="preserve"> </w:t>
+      </w:r>
+      <w:proofErr w:type="spellStart"/>
+      <w:r>
+        <w:t>sta</w:t>
+      </w:r>
+      <w:proofErr w:type="spellEnd"/>
+      <w:r>
+        <w:t xml:space="preserve"> je </w:t>
+      </w:r>
+      <w:proofErr w:type="spellStart"/>
+      <w:r>
+        <w:t>daar</w:t>
+      </w:r>
+      <w:proofErr w:type="spellEnd"/>
+      <w:r>
+        <w:t xml:space="preserve"> </w:t>
+      </w:r>
+      <w:proofErr w:type="spellStart"/>
+      <w:r>
+        <w:t>virtueel</w:t>
+      </w:r>
+      <w:proofErr w:type="spellEnd"/>
+      <w:r>
+        <w:t xml:space="preserve"> </w:t>
+      </w:r>
+      <w:proofErr w:type="spellStart"/>
+      <w:r>
+        <w:t>buiten</w:t>
+      </w:r>
+      <w:proofErr w:type="spellEnd"/>
+      <w:r>
+        <w:t>.</w:t>
+      </w:r>
+      <w:proofErr w:type="gramEnd"/>
+      <w:r>
+        <w:t xml:space="preserve"> </w:t>
       </w:r>
     </w:p>
     <w:sectPr>

</xml_diff>